<commit_message>
data viz ass2 done
</commit_message>
<xml_diff>
--- a/Data Visualization/Assignment 2/Assignment 2.docx
+++ b/Data Visualization/Assignment 2/Assignment 2.docx
@@ -2,6 +2,27 @@
 <file path=word/document.xml><?xml version="1.0" encoding="utf-8"?>
 <w:document xmlns:wpc="http://schemas.microsoft.com/office/word/2010/wordprocessingCanvas" xmlns:cx="http://schemas.microsoft.com/office/drawing/2014/chartex" xmlns:cx1="http://schemas.microsoft.com/office/drawing/2015/9/8/chartex" xmlns:cx2="http://schemas.microsoft.com/office/drawing/2015/10/21/chartex" xmlns:cx3="http://schemas.microsoft.com/office/drawing/2016/5/9/chartex" xmlns:cx4="http://schemas.microsoft.com/office/drawing/2016/5/10/chartex" xmlns:cx5="http://schemas.microsoft.com/office/drawing/2016/5/11/chartex" xmlns:cx6="http://schemas.microsoft.com/office/drawing/2016/5/12/chartex" xmlns:cx7="http://schemas.microsoft.com/office/drawing/2016/5/13/chartex" xmlns:cx8="http://schemas.microsoft.com/office/drawing/2016/5/14/chartex" xmlns:mc="http://schemas.openxmlformats.org/markup-compatibility/2006" xmlns:aink="http://schemas.microsoft.com/office/drawing/2016/ink" xmlns:am3d="http://schemas.microsoft.com/office/drawing/2017/model3d" xmlns:o="urn:schemas-microsoft-com:office:office" xmlns:oel="http://schemas.microsoft.com/office/2019/extlst" xmlns:r="http://schemas.openxmlformats.org/officeDocument/2006/relationships" xmlns:m="http://schemas.openxmlformats.org/officeDocument/2006/math" xmlns:v="urn:schemas-microsoft-com:vml" xmlns:wp14="http://schemas.microsoft.com/office/word/2010/wordprocessingDrawing" xmlns:wp="http://schemas.openxmlformats.org/drawingml/2006/wordprocessingDrawing" xmlns:w10="urn:schemas-microsoft-com:office:word" xmlns:w="http://schemas.openxmlformats.org/wordprocessingml/2006/main" xmlns:w14="http://schemas.microsoft.com/office/word/2010/wordml" xmlns:w15="http://schemas.microsoft.com/office/word/2012/wordml" xmlns:w16cex="http://schemas.microsoft.com/office/word/2018/wordml/cex" xmlns:w16cid="http://schemas.microsoft.com/office/word/2016/wordml/cid" xmlns:w16="http://schemas.microsoft.com/office/word/2018/wordml" xmlns:w16sdtdh="http://schemas.microsoft.com/office/word/2020/wordml/sdtdatahash" xmlns:w16se="http://schemas.microsoft.com/office/word/2015/wordml/symex" xmlns:wpg="http://schemas.microsoft.com/office/word/2010/wordprocessingGroup" xmlns:wpi="http://schemas.microsoft.com/office/word/2010/wordprocessingInk" xmlns:wne="http://schemas.microsoft.com/office/word/2006/wordml" xmlns:wps="http://schemas.microsoft.com/office/word/2010/wordprocessingShape" mc:Ignorable="w14 w15 w16se w16cid w16 w16cex w16sdtdh wp14">
   <w:body>
+    <w:p>
+      <w:r>
+        <w:t xml:space="preserve">Name: Smitesh Nitin Patil </w:t>
+      </w:r>
+      <w:r>
+        <w:tab/>
+      </w:r>
+      <w:r>
+        <w:tab/>
+      </w:r>
+      <w:r>
+        <w:tab/>
+      </w:r>
+      <w:r>
+        <w:tab/>
+      </w:r>
+      <w:r>
+        <w:tab/>
+        <w:t xml:space="preserve">                                     Student Id: 22223696</w:t>
+      </w:r>
+    </w:p>
     <w:p>
       <w:pPr>
         <w:jc w:val="center"/>
@@ -61,6 +82,62 @@
     </w:p>
     <w:p>
       <w:r>
+        <w:rPr>
+          <w:noProof/>
+        </w:rPr>
+        <w:drawing>
+          <wp:inline distT="0" distB="0" distL="0" distR="0" wp14:anchorId="13421EB9" wp14:editId="68F38921">
+            <wp:extent cx="4838700" cy="6806664"/>
+            <wp:effectExtent l="0" t="0" r="0" b="0"/>
+            <wp:docPr id="5" name="Picture 5" descr="Chart&#10;&#10;Description automatically generated"/>
+            <wp:cNvGraphicFramePr>
+              <a:graphicFrameLocks xmlns:a="http://schemas.openxmlformats.org/drawingml/2006/main" noChangeAspect="1"/>
+            </wp:cNvGraphicFramePr>
+            <a:graphic xmlns:a="http://schemas.openxmlformats.org/drawingml/2006/main">
+              <a:graphicData uri="http://schemas.openxmlformats.org/drawingml/2006/picture">
+                <pic:pic xmlns:pic="http://schemas.openxmlformats.org/drawingml/2006/picture">
+                  <pic:nvPicPr>
+                    <pic:cNvPr id="5" name="Picture 5" descr="Chart&#10;&#10;Description automatically generated"/>
+                    <pic:cNvPicPr>
+                      <a:picLocks noChangeAspect="1" noChangeArrowheads="1"/>
+                    </pic:cNvPicPr>
+                  </pic:nvPicPr>
+                  <pic:blipFill>
+                    <a:blip r:embed="rId5" cstate="print">
+                      <a:extLst>
+                        <a:ext uri="{28A0092B-C50C-407E-A947-70E740481C1C}">
+                          <a14:useLocalDpi xmlns:a14="http://schemas.microsoft.com/office/drawing/2010/main" val="0"/>
+                        </a:ext>
+                      </a:extLst>
+                    </a:blip>
+                    <a:srcRect/>
+                    <a:stretch>
+                      <a:fillRect/>
+                    </a:stretch>
+                  </pic:blipFill>
+                  <pic:spPr bwMode="auto">
+                    <a:xfrm>
+                      <a:off x="0" y="0"/>
+                      <a:ext cx="4853387" cy="6827324"/>
+                    </a:xfrm>
+                    <a:prstGeom prst="rect">
+                      <a:avLst/>
+                    </a:prstGeom>
+                    <a:noFill/>
+                    <a:ln>
+                      <a:noFill/>
+                    </a:ln>
+                  </pic:spPr>
+                </pic:pic>
+              </a:graphicData>
+            </a:graphic>
+          </wp:inline>
+        </w:drawing>
+      </w:r>
+    </w:p>
+    <w:p>
+      <w:r>
+        <w:lastRenderedPageBreak/>
         <w:t>Calculation</w:t>
       </w:r>
       <w:r>
@@ -70,7 +147,7 @@
         <w:t>:</w:t>
       </w:r>
       <w:r>
-        <w:t xml:space="preserve"> Data for date ’21-12-2021’ should be filtered and sorted by the value in column ‘ConfirmedC_per_100k’.</w:t>
+        <w:t xml:space="preserve"> Data for date ’21-12-2021’ should be filtered and sorted by the value in column ‘ConfirmedC_per_100k’</w:t>
       </w:r>
     </w:p>
     <w:p>
@@ -130,9 +207,72 @@
     </w:p>
     <w:p>
       <w:r>
+        <w:rPr>
+          <w:noProof/>
+        </w:rPr>
+        <w:drawing>
+          <wp:inline distT="0" distB="0" distL="0" distR="0" wp14:anchorId="151E4C0E" wp14:editId="78A11441">
+            <wp:extent cx="6188710" cy="4459605"/>
+            <wp:effectExtent l="0" t="0" r="2540" b="0"/>
+            <wp:docPr id="6" name="Picture 6" descr="Chart&#10;&#10;Description automatically generated"/>
+            <wp:cNvGraphicFramePr>
+              <a:graphicFrameLocks xmlns:a="http://schemas.openxmlformats.org/drawingml/2006/main" noChangeAspect="1"/>
+            </wp:cNvGraphicFramePr>
+            <a:graphic xmlns:a="http://schemas.openxmlformats.org/drawingml/2006/main">
+              <a:graphicData uri="http://schemas.openxmlformats.org/drawingml/2006/picture">
+                <pic:pic xmlns:pic="http://schemas.openxmlformats.org/drawingml/2006/picture">
+                  <pic:nvPicPr>
+                    <pic:cNvPr id="6" name="Picture 6" descr="Chart&#10;&#10;Description automatically generated"/>
+                    <pic:cNvPicPr>
+                      <a:picLocks noChangeAspect="1" noChangeArrowheads="1"/>
+                    </pic:cNvPicPr>
+                  </pic:nvPicPr>
+                  <pic:blipFill>
+                    <a:blip r:embed="rId6" cstate="print">
+                      <a:extLst>
+                        <a:ext uri="{28A0092B-C50C-407E-A947-70E740481C1C}">
+                          <a14:useLocalDpi xmlns:a14="http://schemas.microsoft.com/office/drawing/2010/main" val="0"/>
+                        </a:ext>
+                      </a:extLst>
+                    </a:blip>
+                    <a:srcRect/>
+                    <a:stretch>
+                      <a:fillRect/>
+                    </a:stretch>
+                  </pic:blipFill>
+                  <pic:spPr bwMode="auto">
+                    <a:xfrm>
+                      <a:off x="0" y="0"/>
+                      <a:ext cx="6188710" cy="4459605"/>
+                    </a:xfrm>
+                    <a:prstGeom prst="rect">
+                      <a:avLst/>
+                    </a:prstGeom>
+                    <a:noFill/>
+                    <a:ln>
+                      <a:noFill/>
+                    </a:ln>
+                  </pic:spPr>
+                </pic:pic>
+              </a:graphicData>
+            </a:graphic>
+          </wp:inline>
+        </w:drawing>
+      </w:r>
+    </w:p>
+    <w:p>
+      <w:r>
         <w:t>Calculations Required: Same as previous code.</w:t>
       </w:r>
     </w:p>
+    <w:p/>
+    <w:p/>
+    <w:p/>
+    <w:p/>
+    <w:p/>
+    <w:p/>
+    <w:p/>
+    <w:p/>
     <w:p>
       <w:pPr>
         <w:pStyle w:val="ListParagraph"/>
@@ -174,6 +314,61 @@
     </w:p>
     <w:p>
       <w:r>
+        <w:rPr>
+          <w:noProof/>
+        </w:rPr>
+        <w:drawing>
+          <wp:inline distT="0" distB="0" distL="0" distR="0" wp14:anchorId="2CFE92C0" wp14:editId="76F7727C">
+            <wp:extent cx="6188710" cy="4307840"/>
+            <wp:effectExtent l="0" t="0" r="2540" b="0"/>
+            <wp:docPr id="7" name="Picture 7" descr="A picture containing text, outdoor&#10;&#10;Description automatically generated"/>
+            <wp:cNvGraphicFramePr>
+              <a:graphicFrameLocks xmlns:a="http://schemas.openxmlformats.org/drawingml/2006/main" noChangeAspect="1"/>
+            </wp:cNvGraphicFramePr>
+            <a:graphic xmlns:a="http://schemas.openxmlformats.org/drawingml/2006/main">
+              <a:graphicData uri="http://schemas.openxmlformats.org/drawingml/2006/picture">
+                <pic:pic xmlns:pic="http://schemas.openxmlformats.org/drawingml/2006/picture">
+                  <pic:nvPicPr>
+                    <pic:cNvPr id="7" name="Picture 7" descr="A picture containing text, outdoor&#10;&#10;Description automatically generated"/>
+                    <pic:cNvPicPr>
+                      <a:picLocks noChangeAspect="1" noChangeArrowheads="1"/>
+                    </pic:cNvPicPr>
+                  </pic:nvPicPr>
+                  <pic:blipFill>
+                    <a:blip r:embed="rId7" cstate="print">
+                      <a:extLst>
+                        <a:ext uri="{28A0092B-C50C-407E-A947-70E740481C1C}">
+                          <a14:useLocalDpi xmlns:a14="http://schemas.microsoft.com/office/drawing/2010/main" val="0"/>
+                        </a:ext>
+                      </a:extLst>
+                    </a:blip>
+                    <a:srcRect/>
+                    <a:stretch>
+                      <a:fillRect/>
+                    </a:stretch>
+                  </pic:blipFill>
+                  <pic:spPr bwMode="auto">
+                    <a:xfrm>
+                      <a:off x="0" y="0"/>
+                      <a:ext cx="6188710" cy="4307840"/>
+                    </a:xfrm>
+                    <a:prstGeom prst="rect">
+                      <a:avLst/>
+                    </a:prstGeom>
+                    <a:noFill/>
+                    <a:ln>
+                      <a:noFill/>
+                    </a:ln>
+                  </pic:spPr>
+                </pic:pic>
+              </a:graphicData>
+            </a:graphic>
+          </wp:inline>
+        </w:drawing>
+      </w:r>
+    </w:p>
+    <w:p>
+      <w:r>
         <w:t xml:space="preserve">Calculation Required: One of the Counties data (Galway in this case) should </w:t>
       </w:r>
       <w:proofErr w:type="spellStart"/>
@@ -193,6 +388,15 @@
         <w:t xml:space="preserve"> of 18 weeks.</w:t>
       </w:r>
     </w:p>
+    <w:p/>
+    <w:p/>
+    <w:p/>
+    <w:p/>
+    <w:p/>
+    <w:p/>
+    <w:p/>
+    <w:p/>
+    <w:p/>
     <w:p>
       <w:pPr>
         <w:pStyle w:val="ListParagraph"/>
@@ -255,13 +459,73 @@
         <w:t>.</w:t>
       </w:r>
     </w:p>
-    <w:p/>
-    <w:p>
-      <w:r>
-        <w:lastRenderedPageBreak/>
+    <w:p>
+      <w:r>
+        <w:rPr>
+          <w:noProof/>
+        </w:rPr>
+        <w:drawing>
+          <wp:inline distT="0" distB="0" distL="0" distR="0" wp14:anchorId="57169CB2" wp14:editId="38592A23">
+            <wp:extent cx="6188710" cy="4353560"/>
+            <wp:effectExtent l="0" t="0" r="2540" b="8890"/>
+            <wp:docPr id="8" name="Picture 8" descr="A picture containing diagram&#10;&#10;Description automatically generated"/>
+            <wp:cNvGraphicFramePr>
+              <a:graphicFrameLocks xmlns:a="http://schemas.openxmlformats.org/drawingml/2006/main" noChangeAspect="1"/>
+            </wp:cNvGraphicFramePr>
+            <a:graphic xmlns:a="http://schemas.openxmlformats.org/drawingml/2006/main">
+              <a:graphicData uri="http://schemas.openxmlformats.org/drawingml/2006/picture">
+                <pic:pic xmlns:pic="http://schemas.openxmlformats.org/drawingml/2006/picture">
+                  <pic:nvPicPr>
+                    <pic:cNvPr id="8" name="Picture 8" descr="A picture containing diagram&#10;&#10;Description automatically generated"/>
+                    <pic:cNvPicPr>
+                      <a:picLocks noChangeAspect="1" noChangeArrowheads="1"/>
+                    </pic:cNvPicPr>
+                  </pic:nvPicPr>
+                  <pic:blipFill>
+                    <a:blip r:embed="rId8" cstate="print">
+                      <a:extLst>
+                        <a:ext uri="{28A0092B-C50C-407E-A947-70E740481C1C}">
+                          <a14:useLocalDpi xmlns:a14="http://schemas.microsoft.com/office/drawing/2010/main" val="0"/>
+                        </a:ext>
+                      </a:extLst>
+                    </a:blip>
+                    <a:srcRect/>
+                    <a:stretch>
+                      <a:fillRect/>
+                    </a:stretch>
+                  </pic:blipFill>
+                  <pic:spPr bwMode="auto">
+                    <a:xfrm>
+                      <a:off x="0" y="0"/>
+                      <a:ext cx="6188710" cy="4353560"/>
+                    </a:xfrm>
+                    <a:prstGeom prst="rect">
+                      <a:avLst/>
+                    </a:prstGeom>
+                    <a:noFill/>
+                    <a:ln>
+                      <a:noFill/>
+                    </a:ln>
+                  </pic:spPr>
+                </pic:pic>
+              </a:graphicData>
+            </a:graphic>
+          </wp:inline>
+        </w:drawing>
+      </w:r>
+    </w:p>
+    <w:p>
+      <w:r>
         <w:t>Calculation Required: We need to find the counties with highest and lowest cumulative cases, we can do that by finding the county with minimum and maximum values in cumulative column.</w:t>
       </w:r>
     </w:p>
+    <w:p/>
+    <w:p/>
+    <w:p/>
+    <w:p/>
+    <w:p/>
+    <w:p/>
+    <w:p/>
     <w:p>
       <w:pPr>
         <w:pStyle w:val="ListParagraph"/>
@@ -290,20 +554,54 @@
       </w:r>
       <w:proofErr w:type="spellEnd"/>
       <w:r>
+        <w:t xml:space="preserve"> how the difference in number of cases diverges from the mean number of cases for all the counties</w:t>
+      </w:r>
+      <w:r>
         <w:t>. As the goal here is to show the number of cases of a disease,</w:t>
       </w:r>
       <w:r>
-        <w:t xml:space="preserve"> a warm sequential palette like </w:t>
-      </w:r>
-      <w:r>
-        <w:t xml:space="preserve"> ‘inferno’ </w:t>
+        <w:t xml:space="preserve"> a </w:t>
+      </w:r>
+      <w:r>
+        <w:t>diverging</w:t>
+      </w:r>
+      <w:r>
+        <w:t xml:space="preserve"> palette like </w:t>
+      </w:r>
+      <w:r>
+        <w:t xml:space="preserve"> ‘</w:t>
       </w:r>
       <w:proofErr w:type="spellStart"/>
       <w:r>
+        <w:t>RdY</w:t>
+      </w:r>
+      <w:r>
+        <w:t>l</w:t>
+      </w:r>
+      <w:r>
+        <w:t>Bu</w:t>
+      </w:r>
+      <w:proofErr w:type="spellEnd"/>
+      <w:r>
+        <w:t xml:space="preserve"> </w:t>
+      </w:r>
+      <w:proofErr w:type="spellStart"/>
+      <w:r>
         <w:t>pallete</w:t>
       </w:r>
       <w:proofErr w:type="spellEnd"/>
       <w:r>
+        <w:t xml:space="preserve"> for </w:t>
+      </w:r>
+      <w:proofErr w:type="spellStart"/>
+      <w:r>
+        <w:t>RColorBrewer</w:t>
+      </w:r>
+      <w:proofErr w:type="spellEnd"/>
+      <w:r>
+        <w:t xml:space="preserve"> library</w:t>
+      </w:r>
+      <w:r>
         <w:t xml:space="preserve"> would be appropriate as the dark </w:t>
       </w:r>
       <w:proofErr w:type="spellStart"/>
@@ -312,7 +610,76 @@
       </w:r>
       <w:proofErr w:type="spellEnd"/>
       <w:r>
-        <w:t xml:space="preserve"> helps in conveying the spread of disease. </w:t>
+        <w:t xml:space="preserve"> helps in conveying the spread of disease</w:t>
+      </w:r>
+      <w:r>
+        <w:t xml:space="preserve"> and cool </w:t>
+      </w:r>
+      <w:proofErr w:type="spellStart"/>
+      <w:r>
+        <w:t>colors</w:t>
+      </w:r>
+      <w:proofErr w:type="spellEnd"/>
+      <w:r>
+        <w:t xml:space="preserve"> to show a decrease in cases</w:t>
+      </w:r>
+      <w:r>
+        <w:t xml:space="preserve">. </w:t>
+      </w:r>
+      <w:r>
+        <w:t xml:space="preserve">Counties were the number of cases have decreases during the 4-week period would be cooler in </w:t>
+      </w:r>
+      <w:proofErr w:type="spellStart"/>
+      <w:r>
+        <w:t>color</w:t>
+      </w:r>
+      <w:proofErr w:type="spellEnd"/>
+      <w:r>
+        <w:t xml:space="preserve"> compared to counties where the number of cases have increased.</w:t>
+      </w:r>
+    </w:p>
+    <w:p>
+      <w:r>
+        <w:drawing>
+          <wp:inline distT="0" distB="0" distL="0" distR="0" wp14:anchorId="54803DEC" wp14:editId="56D46106">
+            <wp:extent cx="5931205" cy="349268"/>
+            <wp:effectExtent l="0" t="0" r="0" b="0"/>
+            <wp:docPr id="1" name="Picture 1"/>
+            <wp:cNvGraphicFramePr>
+              <a:graphicFrameLocks xmlns:a="http://schemas.openxmlformats.org/drawingml/2006/main" noChangeAspect="1"/>
+            </wp:cNvGraphicFramePr>
+            <a:graphic xmlns:a="http://schemas.openxmlformats.org/drawingml/2006/main">
+              <a:graphicData uri="http://schemas.openxmlformats.org/drawingml/2006/picture">
+                <pic:pic xmlns:pic="http://schemas.openxmlformats.org/drawingml/2006/picture">
+                  <pic:nvPicPr>
+                    <pic:cNvPr id="1" name=""/>
+                    <pic:cNvPicPr/>
+                  </pic:nvPicPr>
+                  <pic:blipFill>
+                    <a:blip r:embed="rId9"/>
+                    <a:stretch>
+                      <a:fillRect/>
+                    </a:stretch>
+                  </pic:blipFill>
+                  <pic:spPr>
+                    <a:xfrm>
+                      <a:off x="0" y="0"/>
+                      <a:ext cx="5931205" cy="349268"/>
+                    </a:xfrm>
+                    <a:prstGeom prst="rect">
+                      <a:avLst/>
+                    </a:prstGeom>
+                  </pic:spPr>
+                </pic:pic>
+              </a:graphicData>
+            </a:graphic>
+          </wp:inline>
+        </w:drawing>
+      </w:r>
+    </w:p>
+    <w:p>
+      <w:r>
+        <w:t>Image Source: Data visualisation, week 6 lab CVDv2.1.html</w:t>
       </w:r>
     </w:p>
     <w:p>
@@ -331,7 +698,16 @@
         <w:t>2021-01-01</w:t>
       </w:r>
       <w:r>
-        <w:t xml:space="preserve"> to 2021-02-01 </w:t>
+        <w:t xml:space="preserve"> to 2021-0</w:t>
+      </w:r>
+      <w:r>
+        <w:t>1</w:t>
+      </w:r>
+      <w:r>
+        <w:t>-</w:t>
+      </w:r>
+      <w:r>
+        <w:t>29</w:t>
       </w:r>
     </w:p>
     <w:p>
@@ -349,7 +725,7 @@
     <w:p/>
     <w:sectPr>
       <w:pgSz w:w="11906" w:h="16838"/>
-      <w:pgMar w:top="1440" w:right="1440" w:bottom="1440" w:left="1440" w:header="708" w:footer="708" w:gutter="0"/>
+      <w:pgMar w:top="1440" w:right="1080" w:bottom="1440" w:left="1080" w:header="708" w:footer="708" w:gutter="0"/>
       <w:cols w:space="708"/>
       <w:docGrid w:linePitch="360"/>
     </w:sectPr>

</xml_diff>